<commit_message>
Petite Màj pour l'analyse
</commit_message>
<xml_diff>
--- a/Rapport Robert.docx
+++ b/Rapport Robert.docx
@@ -14,19 +14,13 @@
       </w:r>
       <w:proofErr w:type="spellEnd"/>
       <w:r>
-        <w:t> :</w:t>
-      </w:r>
-      <w:r>
-        <w:t xml:space="preserve"> </w:t>
-      </w:r>
+        <w:t xml:space="preserve"> : </w:t>
+      </w:r>
+      <w:proofErr w:type="gramStart"/>
       <w:r>
         <w:t>O(</w:t>
       </w:r>
-      <w:r>
-        <w:t>n^3log(n)</w:t>
-      </w:r>
-      <w:bookmarkStart w:id="0" w:name="_GoBack"/>
-      <w:bookmarkEnd w:id="0"/>
+      <w:proofErr w:type="gramEnd"/>
       <w:r>
         <w:t>)</w:t>
       </w:r>
@@ -38,17 +32,11 @@
       </w:r>
       <w:proofErr w:type="spellEnd"/>
       <w:r>
-        <w:t xml:space="preserve"> -&gt; O(n), pire des cas -&gt; O(</w:t>
+        <w:t xml:space="preserve"> -&gt; O(</w:t>
       </w:r>
       <w:proofErr w:type="spellStart"/>
       <w:r>
-        <w:t>n</w:t>
-      </w:r>
-      <w:r>
-        <w:t>+</w:t>
-      </w:r>
-      <w:r>
-        <w:t>m</w:t>
+        <w:t>n+m</w:t>
       </w:r>
       <w:proofErr w:type="spellEnd"/>
       <w:r>
@@ -62,32 +50,36 @@
       </w:r>
       <w:proofErr w:type="spellEnd"/>
       <w:r>
-        <w:t xml:space="preserve">(graph) </w:t>
-      </w:r>
-      <w:r>
-        <w:t>-</w:t>
-      </w:r>
-      <w:proofErr w:type="gramStart"/>
-      <w:r>
-        <w:t xml:space="preserve">&gt; </w:t>
-      </w:r>
-      <w:r>
-        <w:t xml:space="preserve"> </w:t>
-      </w:r>
-      <w:proofErr w:type="spellStart"/>
-      <w:r>
-        <w:t>nlog</w:t>
-      </w:r>
-      <w:proofErr w:type="spellEnd"/>
-      <w:proofErr w:type="gramEnd"/>
-      <w:r>
-        <w:t xml:space="preserve">(n) * </w:t>
-      </w:r>
-      <w:r>
-        <w:t xml:space="preserve">(4n + 2 + 2n^2 + 2nm) </w:t>
-      </w:r>
-      <w:r>
-        <w:t xml:space="preserve">  -&gt; O(n^3 log(n))</w:t>
+        <w:t xml:space="preserve">(graph) -&gt; </w:t>
+      </w:r>
+      <w:r>
+        <w:t>n^2</w:t>
+      </w:r>
+      <w:r>
+        <w:t>log(n) + 4n</w:t>
+      </w:r>
+      <w:r>
+        <w:t>^3</w:t>
+      </w:r>
+      <w:r>
+        <w:t xml:space="preserve"> +</w:t>
+      </w:r>
+      <w:r>
+        <w:t xml:space="preserve"> 2</w:t>
+      </w:r>
+      <w:r>
+        <w:t>m</w:t>
+      </w:r>
+      <w:r>
+        <w:t>n</w:t>
+      </w:r>
+      <w:r>
+        <w:t>^2 + 2n^3</w:t>
+      </w:r>
+      <w:bookmarkStart w:id="0" w:name="_GoBack"/>
+      <w:bookmarkEnd w:id="0"/>
+      <w:r>
+        <w:t>log(n)</w:t>
       </w:r>
     </w:p>
     <w:p>
@@ -97,15 +89,26 @@
       </w:r>
       <w:proofErr w:type="spellEnd"/>
       <w:r>
-        <w:t xml:space="preserve"> -&gt; {</w:t>
+        <w:t xml:space="preserve"> -&gt; </w:t>
       </w:r>
       <w:proofErr w:type="gramStart"/>
       <w:r>
-        <w:t>O(</w:t>
+        <w:t>{ O</w:t>
       </w:r>
       <w:proofErr w:type="gramEnd"/>
       <w:r>
-        <w:t>1), pire des cas -&gt;O(n</w:t>
+        <w:t>(</w:t>
+      </w:r>
+      <w:proofErr w:type="spellStart"/>
+      <w:r>
+        <w:t>n</w:t>
+      </w:r>
+      <w:r>
+        <w:t>log</w:t>
+      </w:r>
+      <w:proofErr w:type="spellEnd"/>
+      <w:r>
+        <w:t>(n)</w:t>
       </w:r>
       <w:r>
         <w:t>)}</w:t>
@@ -113,25 +116,7 @@
     </w:p>
     <w:p>
       <w:r>
-        <w:t>Brique 4</w:t>
-      </w:r>
-      <w:r>
-        <w:t xml:space="preserve"> -&gt; </w:t>
-      </w:r>
-      <w:r>
-        <w:t>{</w:t>
-      </w:r>
-      <w:r>
-        <w:t>O(</w:t>
-      </w:r>
-      <w:r>
-        <w:t>n*5</w:t>
-      </w:r>
-      <w:r>
-        <w:t>)</w:t>
-      </w:r>
-      <w:r>
-        <w:t>}</w:t>
+        <w:t>Brique 4 -&gt; {O(n)}</w:t>
       </w:r>
     </w:p>
     <w:p>
@@ -149,47 +134,41 @@
     </w:p>
     <w:p>
       <w:r>
-        <w:t>Brique 6</w:t>
-      </w:r>
-      <w:r>
-        <w:t xml:space="preserve"> -&gt; </w:t>
-      </w:r>
-      <w:r>
-        <w:t>{</w:t>
+        <w:t>Brique 6 -&gt; {</w:t>
       </w:r>
       <w:proofErr w:type="gramStart"/>
       <w:r>
-        <w:t>O</w:t>
-      </w:r>
-      <w:r>
-        <w:t>(</w:t>
+        <w:t>O(</w:t>
       </w:r>
       <w:proofErr w:type="gramEnd"/>
       <w:r>
+        <w:t>n</w:t>
+      </w:r>
+      <w:r>
+        <w:t>^2 +n^2</w:t>
+      </w:r>
+      <w:r>
+        <w:t>+ n</w:t>
+      </w:r>
+      <w:r>
+        <w:t xml:space="preserve">m + </w:t>
+      </w:r>
+      <w:r>
         <w:t>n^2</w:t>
       </w:r>
       <w:r>
-        <w:t>+ nm</w:t>
-      </w:r>
-      <w:r>
-        <w:t xml:space="preserve"> + n</w:t>
-      </w:r>
-      <w:r>
-        <w:t>)</w:t>
-      </w:r>
-      <w:r>
-        <w:t>}</w:t>
+        <w:t>log(n)</w:t>
+      </w:r>
+      <w:r>
+        <w:t>)}</w:t>
+      </w:r>
+      <w:r>
+        <w:t xml:space="preserve"> -&gt; O(n^2)</w:t>
       </w:r>
     </w:p>
     <w:p>
       <w:r>
-        <w:t>Brique 5</w:t>
-      </w:r>
-      <w:r>
-        <w:t>’</w:t>
-      </w:r>
-      <w:r>
-        <w:t xml:space="preserve"> -&gt; {</w:t>
+        <w:t>Brique 5’ -&gt; {</w:t>
       </w:r>
       <w:proofErr w:type="gramStart"/>
       <w:r>
@@ -197,36 +176,32 @@
       </w:r>
       <w:proofErr w:type="gramEnd"/>
       <w:r>
-        <w:t>1)</w:t>
-      </w:r>
-      <w:r>
-        <w:t>}</w:t>
+        <w:t>1)}</w:t>
       </w:r>
     </w:p>
     <w:p>
       <w:r>
-        <w:t>Brique 6</w:t>
-      </w:r>
-      <w:r>
-        <w:t>’</w:t>
-      </w:r>
-      <w:r>
-        <w:t xml:space="preserve"> -&gt; </w:t>
+        <w:t xml:space="preserve">Brique 6’ -&gt; </w:t>
       </w:r>
       <w:r>
         <w:t>{</w:t>
       </w:r>
+      <w:proofErr w:type="gramStart"/>
       <w:r>
         <w:t>O(</w:t>
       </w:r>
-      <w:r>
-        <w:t>n^2+nm+n</w:t>
-      </w:r>
-      <w:r>
-        <w:t>)</w:t>
-      </w:r>
-      <w:r>
-        <w:t>}</w:t>
+      <w:proofErr w:type="gramEnd"/>
+      <w:r>
+        <w:t>n^2 +n^2</w:t>
+      </w:r>
+      <w:r>
+        <w:t>+ n</w:t>
+      </w:r>
+      <w:r>
+        <w:t>m + n^2log(n))}</w:t>
+      </w:r>
+      <w:r>
+        <w:t xml:space="preserve"> -&gt; O(n^2)</w:t>
       </w:r>
     </w:p>
     <w:p>
@@ -240,13 +215,7 @@
       </w:r>
       <w:proofErr w:type="spellStart"/>
       <w:r>
-        <w:t>n</w:t>
-      </w:r>
-      <w:r>
-        <w:t>+</w:t>
-      </w:r>
-      <w:r>
-        <w:t>m</w:t>
+        <w:t>n+m</w:t>
       </w:r>
       <w:proofErr w:type="spellEnd"/>
       <w:r>
@@ -275,9 +244,18 @@
       </w:r>
       <w:proofErr w:type="spellEnd"/>
       <w:r>
-        <w:t xml:space="preserve"> -&gt; O(n)</w:t>
+        <w:t xml:space="preserve"> -&gt; O(</w:t>
+      </w:r>
+      <w:proofErr w:type="spellStart"/>
+      <w:r>
+        <w:t>n+m</w:t>
+      </w:r>
+      <w:proofErr w:type="spellEnd"/>
+      <w:r>
+        <w:t>)</w:t>
       </w:r>
     </w:p>
+    <w:p/>
     <w:sectPr>
       <w:pgSz w:w="11906" w:h="16838"/>
       <w:pgMar w:top="1417" w:right="1417" w:bottom="1417" w:left="1417" w:header="708" w:footer="708" w:gutter="0"/>
@@ -1031,6 +1009,7 @@
   <w:style w:type="paragraph" w:default="1" w:styleId="Normal">
     <w:name w:val="Normal"/>
     <w:qFormat/>
+    <w:rsid w:val="001A4816"/>
   </w:style>
   <w:style w:type="character" w:default="1" w:styleId="Policepardfaut">
     <w:name w:val="Default Paragraph Font"/>

</xml_diff>